<commit_message>
git status has been modified.
</commit_message>
<xml_diff>
--- a/instrunctions.docx
+++ b/instrunctions.docx
@@ -11,7 +11,15 @@
         </w:numPr>
       </w:pPr>
       <w:r>
-        <w:t xml:space="preserve"> We need to have openAI workbench </w:t>
+        <w:t xml:space="preserve"> We need to have </w:t>
+      </w:r>
+      <w:proofErr w:type="spellStart"/>
+      <w:r>
+        <w:t>openAI</w:t>
+      </w:r>
+      <w:proofErr w:type="spellEnd"/>
+      <w:r>
+        <w:t xml:space="preserve"> workbench </w:t>
       </w:r>
     </w:p>
     <w:p>
@@ -154,7 +162,15 @@
         <w:pStyle w:val="ListParagraph"/>
       </w:pPr>
       <w:r>
-        <w:t>Please write some python code that will generate a synthetic dataset of 1000 records that are similar to this example</w:t>
+        <w:t xml:space="preserve">Please write some python code that will generate a synthetic dataset of 1000 records that are </w:t>
+      </w:r>
+      <w:proofErr w:type="gramStart"/>
+      <w:r>
+        <w:t>similar to</w:t>
+      </w:r>
+      <w:proofErr w:type="gramEnd"/>
+      <w:r>
+        <w:t xml:space="preserve"> this example</w:t>
       </w:r>
     </w:p>
     <w:p>
@@ -178,79 +194,159 @@
         <w:pStyle w:val="ListParagraph"/>
       </w:pPr>
       <w:r>
-        <w:t xml:space="preserve">    "CustomerID": 100401,</w:t>
-      </w:r>
-    </w:p>
-    <w:p>
-      <w:pPr>
-        <w:pStyle w:val="ListParagraph"/>
-      </w:pPr>
-      <w:r>
-        <w:t xml:space="preserve">    "StartTime": "022224 07:00:00",</w:t>
-      </w:r>
-    </w:p>
-    <w:p>
-      <w:pPr>
-        <w:pStyle w:val="ListParagraph"/>
-      </w:pPr>
-      <w:r>
-        <w:t xml:space="preserve">    "EndTime": "022224 07:45:00",</w:t>
-      </w:r>
-    </w:p>
-    <w:p>
-      <w:pPr>
-        <w:pStyle w:val="ListParagraph"/>
-      </w:pPr>
-      <w:r>
-        <w:t xml:space="preserve">    "AvgHR": 148,</w:t>
-      </w:r>
-    </w:p>
-    <w:p>
-      <w:pPr>
-        <w:pStyle w:val="ListParagraph"/>
-      </w:pPr>
-      <w:r>
-        <w:t xml:space="preserve">    "MaxHR": 167,</w:t>
-      </w:r>
-    </w:p>
-    <w:p>
-      <w:pPr>
-        <w:pStyle w:val="ListParagraph"/>
-      </w:pPr>
-      <w:r>
-        <w:t xml:space="preserve">    "AvgMPH": 14,</w:t>
-      </w:r>
-    </w:p>
-    <w:p>
-      <w:pPr>
-        <w:pStyle w:val="ListParagraph"/>
-      </w:pPr>
-      <w:r>
-        <w:t xml:space="preserve">    "MaxMPH": 24,</w:t>
-      </w:r>
-    </w:p>
-    <w:p>
-      <w:pPr>
-        <w:pStyle w:val="ListParagraph"/>
-      </w:pPr>
-      <w:r>
-        <w:t xml:space="preserve">    "AvgOxygen": 94,</w:t>
-      </w:r>
-    </w:p>
-    <w:p>
-      <w:pPr>
-        <w:pStyle w:val="ListParagraph"/>
-      </w:pPr>
-      <w:r>
-        <w:t xml:space="preserve">    "ElevationGain": 760,</w:t>
-      </w:r>
-    </w:p>
-    <w:p>
-      <w:pPr>
-        <w:pStyle w:val="ListParagraph"/>
-      </w:pPr>
-      <w:r>
-        <w:t xml:space="preserve">    "KCal": 465,</w:t>
+        <w:t xml:space="preserve">    "</w:t>
+      </w:r>
+      <w:proofErr w:type="spellStart"/>
+      <w:r>
+        <w:t>CustomerID</w:t>
+      </w:r>
+      <w:proofErr w:type="spellEnd"/>
+      <w:r>
+        <w:t>": 100401,</w:t>
+      </w:r>
+    </w:p>
+    <w:p>
+      <w:pPr>
+        <w:pStyle w:val="ListParagraph"/>
+      </w:pPr>
+      <w:r>
+        <w:t xml:space="preserve">    "</w:t>
+      </w:r>
+      <w:proofErr w:type="spellStart"/>
+      <w:r>
+        <w:t>StartTime</w:t>
+      </w:r>
+      <w:proofErr w:type="spellEnd"/>
+      <w:r>
+        <w:t>": "022224 07:00:00",</w:t>
+      </w:r>
+    </w:p>
+    <w:p>
+      <w:pPr>
+        <w:pStyle w:val="ListParagraph"/>
+      </w:pPr>
+      <w:r>
+        <w:t xml:space="preserve">    "</w:t>
+      </w:r>
+      <w:proofErr w:type="spellStart"/>
+      <w:r>
+        <w:t>EndTime</w:t>
+      </w:r>
+      <w:proofErr w:type="spellEnd"/>
+      <w:r>
+        <w:t>": "022224 07:45:00",</w:t>
+      </w:r>
+    </w:p>
+    <w:p>
+      <w:pPr>
+        <w:pStyle w:val="ListParagraph"/>
+      </w:pPr>
+      <w:r>
+        <w:t xml:space="preserve">    "</w:t>
+      </w:r>
+      <w:proofErr w:type="spellStart"/>
+      <w:r>
+        <w:t>AvgHR</w:t>
+      </w:r>
+      <w:proofErr w:type="spellEnd"/>
+      <w:r>
+        <w:t>": 148,</w:t>
+      </w:r>
+    </w:p>
+    <w:p>
+      <w:pPr>
+        <w:pStyle w:val="ListParagraph"/>
+      </w:pPr>
+      <w:r>
+        <w:t xml:space="preserve">    "</w:t>
+      </w:r>
+      <w:proofErr w:type="spellStart"/>
+      <w:r>
+        <w:t>MaxHR</w:t>
+      </w:r>
+      <w:proofErr w:type="spellEnd"/>
+      <w:r>
+        <w:t>": 167,</w:t>
+      </w:r>
+    </w:p>
+    <w:p>
+      <w:pPr>
+        <w:pStyle w:val="ListParagraph"/>
+      </w:pPr>
+      <w:r>
+        <w:t xml:space="preserve">    "</w:t>
+      </w:r>
+      <w:proofErr w:type="spellStart"/>
+      <w:r>
+        <w:t>AvgMPH</w:t>
+      </w:r>
+      <w:proofErr w:type="spellEnd"/>
+      <w:r>
+        <w:t>": 14,</w:t>
+      </w:r>
+    </w:p>
+    <w:p>
+      <w:pPr>
+        <w:pStyle w:val="ListParagraph"/>
+      </w:pPr>
+      <w:r>
+        <w:t xml:space="preserve">    "</w:t>
+      </w:r>
+      <w:proofErr w:type="spellStart"/>
+      <w:r>
+        <w:t>MaxMPH</w:t>
+      </w:r>
+      <w:proofErr w:type="spellEnd"/>
+      <w:r>
+        <w:t>": 24,</w:t>
+      </w:r>
+    </w:p>
+    <w:p>
+      <w:pPr>
+        <w:pStyle w:val="ListParagraph"/>
+      </w:pPr>
+      <w:r>
+        <w:t xml:space="preserve">    "</w:t>
+      </w:r>
+      <w:proofErr w:type="spellStart"/>
+      <w:r>
+        <w:t>AvgOxygen</w:t>
+      </w:r>
+      <w:proofErr w:type="spellEnd"/>
+      <w:r>
+        <w:t>": 94,</w:t>
+      </w:r>
+    </w:p>
+    <w:p>
+      <w:pPr>
+        <w:pStyle w:val="ListParagraph"/>
+      </w:pPr>
+      <w:r>
+        <w:t xml:space="preserve">    "</w:t>
+      </w:r>
+      <w:proofErr w:type="spellStart"/>
+      <w:r>
+        <w:t>ElevationGain</w:t>
+      </w:r>
+      <w:proofErr w:type="spellEnd"/>
+      <w:r>
+        <w:t>": 760,</w:t>
+      </w:r>
+    </w:p>
+    <w:p>
+      <w:pPr>
+        <w:pStyle w:val="ListParagraph"/>
+      </w:pPr>
+      <w:r>
+        <w:t xml:space="preserve">    "</w:t>
+      </w:r>
+      <w:proofErr w:type="spellStart"/>
+      <w:r>
+        <w:t>KCal</w:t>
+      </w:r>
+      <w:proofErr w:type="spellEnd"/>
+      <w:r>
+        <w:t>": 465,</w:t>
       </w:r>
     </w:p>
     <w:p>
@@ -289,82 +385,185 @@
       <w:pPr>
         <w:pStyle w:val="ListParagraph"/>
       </w:pPr>
-      <w:r>
-        <w:t>StartTime should be between 05:00:00 and 23:00:00.</w:t>
-      </w:r>
-    </w:p>
-    <w:p>
-      <w:pPr>
-        <w:pStyle w:val="ListParagraph"/>
-      </w:pPr>
+      <w:proofErr w:type="spellStart"/>
+      <w:r>
+        <w:t>StartTime</w:t>
+      </w:r>
+      <w:proofErr w:type="spellEnd"/>
+      <w:r>
+        <w:t xml:space="preserve"> should be between 05:00:00 and 23:00:00.</w:t>
+      </w:r>
+    </w:p>
+    <w:p>
+      <w:pPr>
+        <w:pStyle w:val="ListParagraph"/>
+      </w:pPr>
+      <w:proofErr w:type="spellStart"/>
       <w:r>
         <w:lastRenderedPageBreak/>
-        <w:t>EndTime is usually between 10 and 90 minutes later with most sessions around 30 minutes.</w:t>
-      </w:r>
-    </w:p>
-    <w:p>
-      <w:pPr>
-        <w:pStyle w:val="ListParagraph"/>
-      </w:pPr>
-      <w:r>
-        <w:t>AvgHR is usually between 135 and 172.</w:t>
-      </w:r>
-    </w:p>
-    <w:p>
-      <w:pPr>
-        <w:pStyle w:val="ListParagraph"/>
-      </w:pPr>
-      <w:r>
-        <w:t>MaxHR is never more than 180 or less than 135.</w:t>
-      </w:r>
-    </w:p>
-    <w:p>
-      <w:pPr>
-        <w:pStyle w:val="ListParagraph"/>
-      </w:pPr>
-      <w:r>
-        <w:t>AvgMPH is usually around 10 to 20 MPH.</w:t>
-      </w:r>
-    </w:p>
-    <w:p>
-      <w:pPr>
-        <w:pStyle w:val="ListParagraph"/>
-      </w:pPr>
-      <w:r>
-        <w:t>MaxMPH is never more than 50 MPH.</w:t>
-      </w:r>
-    </w:p>
-    <w:p>
-      <w:pPr>
-        <w:pStyle w:val="ListParagraph"/>
-      </w:pPr>
-      <w:r>
-        <w:t>AvgOxygen is usually between 94 and 99 with the occasional outlier closer to 90.</w:t>
-      </w:r>
-    </w:p>
-    <w:p>
-      <w:pPr>
-        <w:pStyle w:val="ListParagraph"/>
-      </w:pPr>
-      <w:r>
-        <w:t>ElevationGain will be between 0 and 4000 feet.</w:t>
-      </w:r>
-    </w:p>
-    <w:p>
-      <w:pPr>
-        <w:pStyle w:val="ListParagraph"/>
-      </w:pPr>
-      <w:r>
-        <w:t>KCal is highly dependent on the StartTime and EndTime as well as AvgMPH and ElevationGain as well as the weight. A 30 minute session for a 200LB person with 500 feet of elevation gain is usually around 380, higher durations, speeds, or elevation gains should relate to higher KCal numbers.</w:t>
-      </w:r>
-    </w:p>
-    <w:p>
-      <w:pPr>
-        <w:pStyle w:val="ListParagraph"/>
-      </w:pPr>
-      <w:r>
-        <w:t>Ages will range from 16 to 76 with ages between 18 and 38 having the highest MPH and ElevationGain</w:t>
-      </w:r>
+        <w:t>EndTime</w:t>
+      </w:r>
+      <w:proofErr w:type="spellEnd"/>
+      <w:r>
+        <w:t xml:space="preserve"> is usually between 10 and 90 minutes later with most sessions around 30 minutes.</w:t>
+      </w:r>
+    </w:p>
+    <w:p>
+      <w:pPr>
+        <w:pStyle w:val="ListParagraph"/>
+      </w:pPr>
+      <w:proofErr w:type="spellStart"/>
+      <w:r>
+        <w:t>AvgHR</w:t>
+      </w:r>
+      <w:proofErr w:type="spellEnd"/>
+      <w:r>
+        <w:t xml:space="preserve"> is usually between 135 and 172.</w:t>
+      </w:r>
+    </w:p>
+    <w:p>
+      <w:pPr>
+        <w:pStyle w:val="ListParagraph"/>
+      </w:pPr>
+      <w:proofErr w:type="spellStart"/>
+      <w:r>
+        <w:t>MaxHR</w:t>
+      </w:r>
+      <w:proofErr w:type="spellEnd"/>
+      <w:r>
+        <w:t xml:space="preserve"> is never more than 180 or less than 135.</w:t>
+      </w:r>
+    </w:p>
+    <w:p>
+      <w:pPr>
+        <w:pStyle w:val="ListParagraph"/>
+      </w:pPr>
+      <w:proofErr w:type="spellStart"/>
+      <w:r>
+        <w:t>AvgMPH</w:t>
+      </w:r>
+      <w:proofErr w:type="spellEnd"/>
+      <w:r>
+        <w:t xml:space="preserve"> is usually around 10 to 20 MPH.</w:t>
+      </w:r>
+    </w:p>
+    <w:p>
+      <w:pPr>
+        <w:pStyle w:val="ListParagraph"/>
+      </w:pPr>
+      <w:proofErr w:type="spellStart"/>
+      <w:r>
+        <w:t>MaxMPH</w:t>
+      </w:r>
+      <w:proofErr w:type="spellEnd"/>
+      <w:r>
+        <w:t xml:space="preserve"> is never more than 50 MPH.</w:t>
+      </w:r>
+    </w:p>
+    <w:p>
+      <w:pPr>
+        <w:pStyle w:val="ListParagraph"/>
+      </w:pPr>
+      <w:proofErr w:type="spellStart"/>
+      <w:r>
+        <w:t>AvgOxygen</w:t>
+      </w:r>
+      <w:proofErr w:type="spellEnd"/>
+      <w:r>
+        <w:t xml:space="preserve"> is usually between 94 and 99 with the occasional outlier closer to 90.</w:t>
+      </w:r>
+    </w:p>
+    <w:p>
+      <w:pPr>
+        <w:pStyle w:val="ListParagraph"/>
+      </w:pPr>
+      <w:proofErr w:type="spellStart"/>
+      <w:r>
+        <w:t>ElevationGain</w:t>
+      </w:r>
+      <w:proofErr w:type="spellEnd"/>
+      <w:r>
+        <w:t xml:space="preserve"> will be between 0 and 4000 feet.</w:t>
+      </w:r>
+    </w:p>
+    <w:p>
+      <w:pPr>
+        <w:pStyle w:val="ListParagraph"/>
+      </w:pPr>
+      <w:proofErr w:type="spellStart"/>
+      <w:r>
+        <w:t>KCal</w:t>
+      </w:r>
+      <w:proofErr w:type="spellEnd"/>
+      <w:r>
+        <w:t xml:space="preserve"> is highly dependent on </w:t>
+      </w:r>
+      <w:proofErr w:type="gramStart"/>
+      <w:r>
+        <w:t xml:space="preserve">the </w:t>
+      </w:r>
+      <w:proofErr w:type="spellStart"/>
+      <w:r>
+        <w:t>StartTime</w:t>
+      </w:r>
+      <w:proofErr w:type="spellEnd"/>
+      <w:proofErr w:type="gramEnd"/>
+      <w:r>
+        <w:t xml:space="preserve"> and </w:t>
+      </w:r>
+      <w:proofErr w:type="spellStart"/>
+      <w:r>
+        <w:t>EndTime</w:t>
+      </w:r>
+      <w:proofErr w:type="spellEnd"/>
+      <w:r>
+        <w:t xml:space="preserve"> as well as </w:t>
+      </w:r>
+      <w:proofErr w:type="spellStart"/>
+      <w:r>
+        <w:t>AvgMPH</w:t>
+      </w:r>
+      <w:proofErr w:type="spellEnd"/>
+      <w:r>
+        <w:t xml:space="preserve"> and </w:t>
+      </w:r>
+      <w:proofErr w:type="spellStart"/>
+      <w:r>
+        <w:t>ElevationGain</w:t>
+      </w:r>
+      <w:proofErr w:type="spellEnd"/>
+      <w:r>
+        <w:t xml:space="preserve"> as well as the weight. A </w:t>
+      </w:r>
+      <w:proofErr w:type="gramStart"/>
+      <w:r>
+        <w:t>30 minute</w:t>
+      </w:r>
+      <w:proofErr w:type="gramEnd"/>
+      <w:r>
+        <w:t xml:space="preserve"> session for a 200LB person with 500 feet of elevation gain is usually around 380, higher durations, speeds, or elevation gains should relate to higher </w:t>
+      </w:r>
+      <w:proofErr w:type="spellStart"/>
+      <w:r>
+        <w:t>KCal</w:t>
+      </w:r>
+      <w:proofErr w:type="spellEnd"/>
+      <w:r>
+        <w:t xml:space="preserve"> numbers.</w:t>
+      </w:r>
+    </w:p>
+    <w:p>
+      <w:pPr>
+        <w:pStyle w:val="ListParagraph"/>
+      </w:pPr>
+      <w:r>
+        <w:t xml:space="preserve">Ages will range from 16 to 76 with ages between 18 and 38 having the highest MPH and </w:t>
+      </w:r>
+      <w:proofErr w:type="spellStart"/>
+      <w:r>
+        <w:t>ElevationGain</w:t>
+      </w:r>
+      <w:proofErr w:type="spellEnd"/>
     </w:p>
     <w:p>
       <w:pPr>
@@ -420,6 +619,1431 @@
           </wp:inline>
         </w:drawing>
       </w:r>
+    </w:p>
+    <w:p>
+      <w:pPr>
+        <w:pStyle w:val="ListParagraph"/>
+      </w:pPr>
+    </w:p>
+    <w:p>
+      <w:pPr>
+        <w:pStyle w:val="ListParagraph"/>
+      </w:pPr>
+      <w:r>
+        <w:t>import random</w:t>
+      </w:r>
+    </w:p>
+    <w:p>
+      <w:pPr>
+        <w:pStyle w:val="ListParagraph"/>
+      </w:pPr>
+      <w:r>
+        <w:t>import datetime</w:t>
+      </w:r>
+    </w:p>
+    <w:p>
+      <w:pPr>
+        <w:pStyle w:val="ListParagraph"/>
+      </w:pPr>
+      <w:r>
+        <w:t xml:space="preserve">import </w:t>
+      </w:r>
+      <w:proofErr w:type="spellStart"/>
+      <w:r>
+        <w:t>json</w:t>
+      </w:r>
+      <w:proofErr w:type="spellEnd"/>
+    </w:p>
+    <w:p>
+      <w:pPr>
+        <w:pStyle w:val="ListParagraph"/>
+      </w:pPr>
+      <w:proofErr w:type="gramStart"/>
+      <w:r>
+        <w:t xml:space="preserve">import </w:t>
+      </w:r>
+      <w:proofErr w:type="spellStart"/>
+      <w:r>
+        <w:t>os</w:t>
+      </w:r>
+      <w:proofErr w:type="spellEnd"/>
+      <w:proofErr w:type="gramEnd"/>
+    </w:p>
+    <w:p>
+      <w:pPr>
+        <w:pStyle w:val="ListParagraph"/>
+      </w:pPr>
+    </w:p>
+    <w:p>
+      <w:pPr>
+        <w:pStyle w:val="ListParagraph"/>
+      </w:pPr>
+      <w:r>
+        <w:t xml:space="preserve">def </w:t>
+      </w:r>
+      <w:proofErr w:type="spellStart"/>
+      <w:r>
+        <w:t>generate_</w:t>
+      </w:r>
+      <w:proofErr w:type="gramStart"/>
+      <w:r>
+        <w:t>time</w:t>
+      </w:r>
+      <w:proofErr w:type="spellEnd"/>
+      <w:r>
+        <w:t>(</w:t>
+      </w:r>
+      <w:proofErr w:type="gramEnd"/>
+      <w:r>
+        <w:t>):</w:t>
+      </w:r>
+    </w:p>
+    <w:p>
+      <w:pPr>
+        <w:pStyle w:val="ListParagraph"/>
+      </w:pPr>
+      <w:r>
+        <w:t>    # Generate a random time between 05:00:00 to 23:00:00</w:t>
+      </w:r>
+    </w:p>
+    <w:p>
+      <w:pPr>
+        <w:pStyle w:val="ListParagraph"/>
+      </w:pPr>
+      <w:r>
+        <w:t xml:space="preserve">    </w:t>
+      </w:r>
+      <w:proofErr w:type="spellStart"/>
+      <w:r>
+        <w:t>start_hour</w:t>
+      </w:r>
+      <w:proofErr w:type="spellEnd"/>
+      <w:r>
+        <w:t xml:space="preserve"> = </w:t>
+      </w:r>
+      <w:proofErr w:type="spellStart"/>
+      <w:proofErr w:type="gramStart"/>
+      <w:r>
+        <w:t>random.randint</w:t>
+      </w:r>
+      <w:proofErr w:type="spellEnd"/>
+      <w:proofErr w:type="gramEnd"/>
+      <w:r>
+        <w:t>(5, 22)</w:t>
+      </w:r>
+    </w:p>
+    <w:p>
+      <w:pPr>
+        <w:pStyle w:val="ListParagraph"/>
+      </w:pPr>
+      <w:r>
+        <w:t xml:space="preserve">    </w:t>
+      </w:r>
+      <w:proofErr w:type="spellStart"/>
+      <w:r>
+        <w:t>start_minute</w:t>
+      </w:r>
+      <w:proofErr w:type="spellEnd"/>
+      <w:r>
+        <w:t xml:space="preserve"> = </w:t>
+      </w:r>
+      <w:proofErr w:type="spellStart"/>
+      <w:proofErr w:type="gramStart"/>
+      <w:r>
+        <w:t>random.randint</w:t>
+      </w:r>
+      <w:proofErr w:type="spellEnd"/>
+      <w:proofErr w:type="gramEnd"/>
+      <w:r>
+        <w:t>(0, 59)</w:t>
+      </w:r>
+    </w:p>
+    <w:p>
+      <w:pPr>
+        <w:pStyle w:val="ListParagraph"/>
+      </w:pPr>
+      <w:r>
+        <w:t xml:space="preserve">    </w:t>
+      </w:r>
+    </w:p>
+    <w:p>
+      <w:pPr>
+        <w:pStyle w:val="ListParagraph"/>
+      </w:pPr>
+      <w:r>
+        <w:t xml:space="preserve">    </w:t>
+      </w:r>
+      <w:proofErr w:type="spellStart"/>
+      <w:r>
+        <w:t>start_time</w:t>
+      </w:r>
+      <w:proofErr w:type="spellEnd"/>
+      <w:r>
+        <w:t xml:space="preserve"> = </w:t>
+      </w:r>
+      <w:proofErr w:type="spellStart"/>
+      <w:proofErr w:type="gramStart"/>
+      <w:r>
+        <w:t>datetime.time</w:t>
+      </w:r>
+      <w:proofErr w:type="spellEnd"/>
+      <w:proofErr w:type="gramEnd"/>
+      <w:r>
+        <w:t>(</w:t>
+      </w:r>
+      <w:proofErr w:type="spellStart"/>
+      <w:r>
+        <w:t>start_hour</w:t>
+      </w:r>
+      <w:proofErr w:type="spellEnd"/>
+      <w:r>
+        <w:t xml:space="preserve">, </w:t>
+      </w:r>
+      <w:proofErr w:type="spellStart"/>
+      <w:r>
+        <w:t>start_minute</w:t>
+      </w:r>
+      <w:proofErr w:type="spellEnd"/>
+      <w:r>
+        <w:t>)</w:t>
+      </w:r>
+    </w:p>
+    <w:p>
+      <w:pPr>
+        <w:pStyle w:val="ListParagraph"/>
+      </w:pPr>
+      <w:r>
+        <w:t xml:space="preserve">    </w:t>
+      </w:r>
+    </w:p>
+    <w:p>
+      <w:pPr>
+        <w:pStyle w:val="ListParagraph"/>
+      </w:pPr>
+      <w:r>
+        <w:t>    # Duration between 10 to 90 minutes, most around 30 minutes</w:t>
+      </w:r>
+    </w:p>
+    <w:p>
+      <w:pPr>
+        <w:pStyle w:val="ListParagraph"/>
+      </w:pPr>
+      <w:r>
+        <w:t xml:space="preserve">    duration = </w:t>
+      </w:r>
+      <w:proofErr w:type="gramStart"/>
+      <w:r>
+        <w:t>int(</w:t>
+      </w:r>
+      <w:proofErr w:type="spellStart"/>
+      <w:proofErr w:type="gramEnd"/>
+      <w:r>
+        <w:t>random.triangular</w:t>
+      </w:r>
+      <w:proofErr w:type="spellEnd"/>
+      <w:r>
+        <w:t>(10, 90, 30))</w:t>
+      </w:r>
+    </w:p>
+    <w:p>
+      <w:pPr>
+        <w:pStyle w:val="ListParagraph"/>
+      </w:pPr>
+      <w:r>
+        <w:t xml:space="preserve">    </w:t>
+      </w:r>
+    </w:p>
+    <w:p>
+      <w:pPr>
+        <w:pStyle w:val="ListParagraph"/>
+      </w:pPr>
+      <w:r>
+        <w:t xml:space="preserve">    </w:t>
+      </w:r>
+      <w:proofErr w:type="spellStart"/>
+      <w:r>
+        <w:t>end_time</w:t>
+      </w:r>
+      <w:proofErr w:type="spellEnd"/>
+      <w:r>
+        <w:t xml:space="preserve"> = (</w:t>
+      </w:r>
+      <w:proofErr w:type="spellStart"/>
+      <w:proofErr w:type="gramStart"/>
+      <w:r>
+        <w:t>datetime.datetime</w:t>
+      </w:r>
+      <w:proofErr w:type="gramEnd"/>
+      <w:r>
+        <w:t>.combine</w:t>
+      </w:r>
+      <w:proofErr w:type="spellEnd"/>
+      <w:r>
+        <w:t>(</w:t>
+      </w:r>
+      <w:proofErr w:type="spellStart"/>
+      <w:r>
+        <w:t>datetime.date.today</w:t>
+      </w:r>
+      <w:proofErr w:type="spellEnd"/>
+      <w:r>
+        <w:t xml:space="preserve">(), </w:t>
+      </w:r>
+      <w:proofErr w:type="spellStart"/>
+      <w:r>
+        <w:t>start_time</w:t>
+      </w:r>
+      <w:proofErr w:type="spellEnd"/>
+      <w:r>
+        <w:t xml:space="preserve">) + </w:t>
+      </w:r>
+      <w:proofErr w:type="spellStart"/>
+      <w:r>
+        <w:t>datetime.timedelta</w:t>
+      </w:r>
+      <w:proofErr w:type="spellEnd"/>
+      <w:r>
+        <w:t>(minutes=duration)).time()</w:t>
+      </w:r>
+    </w:p>
+    <w:p>
+      <w:pPr>
+        <w:pStyle w:val="ListParagraph"/>
+      </w:pPr>
+      <w:r>
+        <w:t xml:space="preserve">    </w:t>
+      </w:r>
+    </w:p>
+    <w:p>
+      <w:pPr>
+        <w:pStyle w:val="ListParagraph"/>
+      </w:pPr>
+      <w:r>
+        <w:t>    return (</w:t>
+      </w:r>
+      <w:proofErr w:type="spellStart"/>
+      <w:r>
+        <w:t>start_</w:t>
+      </w:r>
+      <w:proofErr w:type="gramStart"/>
+      <w:r>
+        <w:t>time.strftime</w:t>
+      </w:r>
+      <w:proofErr w:type="spellEnd"/>
+      <w:proofErr w:type="gramEnd"/>
+      <w:r>
+        <w:t xml:space="preserve">("%H:%M:%S"), </w:t>
+      </w:r>
+      <w:proofErr w:type="spellStart"/>
+      <w:r>
+        <w:t>end_time.strftime</w:t>
+      </w:r>
+      <w:proofErr w:type="spellEnd"/>
+      <w:r>
+        <w:t>("%H:%M:%S"))</w:t>
+      </w:r>
+    </w:p>
+    <w:p>
+      <w:pPr>
+        <w:pStyle w:val="ListParagraph"/>
+      </w:pPr>
+    </w:p>
+    <w:p>
+      <w:pPr>
+        <w:pStyle w:val="ListParagraph"/>
+      </w:pPr>
+      <w:r>
+        <w:t xml:space="preserve">def </w:t>
+      </w:r>
+      <w:proofErr w:type="spellStart"/>
+      <w:r>
+        <w:t>calculate_</w:t>
+      </w:r>
+      <w:proofErr w:type="gramStart"/>
+      <w:r>
+        <w:t>kcal</w:t>
+      </w:r>
+      <w:proofErr w:type="spellEnd"/>
+      <w:r>
+        <w:t>(</w:t>
+      </w:r>
+      <w:proofErr w:type="spellStart"/>
+      <w:proofErr w:type="gramEnd"/>
+      <w:r>
+        <w:t>start_hour</w:t>
+      </w:r>
+      <w:proofErr w:type="spellEnd"/>
+      <w:r>
+        <w:t xml:space="preserve">, duration, </w:t>
+      </w:r>
+      <w:proofErr w:type="spellStart"/>
+      <w:r>
+        <w:t>avg_mph</w:t>
+      </w:r>
+      <w:proofErr w:type="spellEnd"/>
+      <w:r>
+        <w:t xml:space="preserve">, </w:t>
+      </w:r>
+      <w:proofErr w:type="spellStart"/>
+      <w:r>
+        <w:t>elevation_gain</w:t>
+      </w:r>
+      <w:proofErr w:type="spellEnd"/>
+      <w:r>
+        <w:t>, weight):</w:t>
+      </w:r>
+    </w:p>
+    <w:p>
+      <w:pPr>
+        <w:pStyle w:val="ListParagraph"/>
+      </w:pPr>
+      <w:r>
+        <w:t xml:space="preserve">    # A simplified calculation for </w:t>
+      </w:r>
+      <w:proofErr w:type="spellStart"/>
+      <w:r>
+        <w:t>KCal</w:t>
+      </w:r>
+      <w:proofErr w:type="spellEnd"/>
+    </w:p>
+    <w:p>
+      <w:pPr>
+        <w:pStyle w:val="ListParagraph"/>
+      </w:pPr>
+      <w:r>
+        <w:t>    # Base calorie consumption</w:t>
+      </w:r>
+    </w:p>
+    <w:p>
+      <w:pPr>
+        <w:pStyle w:val="ListParagraph"/>
+      </w:pPr>
+      <w:r>
+        <w:t>    kcal = 0.2 * weight * (duration/60</w:t>
+      </w:r>
+      <w:proofErr w:type="gramStart"/>
+      <w:r>
+        <w:t>) * (</w:t>
+      </w:r>
+      <w:proofErr w:type="gramEnd"/>
+      <w:r>
+        <w:t>(</w:t>
+      </w:r>
+      <w:proofErr w:type="spellStart"/>
+      <w:r>
+        <w:t>avg_mph</w:t>
+      </w:r>
+      <w:proofErr w:type="spellEnd"/>
+      <w:r>
+        <w:t>/5) + (</w:t>
+      </w:r>
+      <w:proofErr w:type="spellStart"/>
+      <w:r>
+        <w:t>elevation_gain</w:t>
+      </w:r>
+      <w:proofErr w:type="spellEnd"/>
+      <w:r>
+        <w:t>/500))</w:t>
+      </w:r>
+    </w:p>
+    <w:p>
+      <w:pPr>
+        <w:pStyle w:val="ListParagraph"/>
+      </w:pPr>
+      <w:r>
+        <w:t>    return int(kcal)</w:t>
+      </w:r>
+    </w:p>
+    <w:p>
+      <w:pPr>
+        <w:pStyle w:val="ListParagraph"/>
+      </w:pPr>
+    </w:p>
+    <w:p>
+      <w:pPr>
+        <w:pStyle w:val="ListParagraph"/>
+      </w:pPr>
+      <w:r>
+        <w:t xml:space="preserve">def </w:t>
+      </w:r>
+      <w:proofErr w:type="spellStart"/>
+      <w:r>
+        <w:t>generate_record</w:t>
+      </w:r>
+      <w:proofErr w:type="spellEnd"/>
+      <w:r>
+        <w:t>(</w:t>
+      </w:r>
+      <w:proofErr w:type="spellStart"/>
+      <w:r>
+        <w:t>customer_id</w:t>
+      </w:r>
+      <w:proofErr w:type="spellEnd"/>
+      <w:r>
+        <w:t>):</w:t>
+      </w:r>
+    </w:p>
+    <w:p>
+      <w:pPr>
+        <w:pStyle w:val="ListParagraph"/>
+      </w:pPr>
+      <w:r>
+        <w:t xml:space="preserve">    </w:t>
+      </w:r>
+      <w:proofErr w:type="spellStart"/>
+      <w:r>
+        <w:t>start_time</w:t>
+      </w:r>
+      <w:proofErr w:type="spellEnd"/>
+      <w:r>
+        <w:t xml:space="preserve">, </w:t>
+      </w:r>
+      <w:proofErr w:type="spellStart"/>
+      <w:r>
+        <w:t>end_time</w:t>
+      </w:r>
+      <w:proofErr w:type="spellEnd"/>
+      <w:r>
+        <w:t xml:space="preserve"> = </w:t>
+      </w:r>
+      <w:proofErr w:type="spellStart"/>
+      <w:r>
+        <w:t>generate_</w:t>
+      </w:r>
+      <w:proofErr w:type="gramStart"/>
+      <w:r>
+        <w:t>time</w:t>
+      </w:r>
+      <w:proofErr w:type="spellEnd"/>
+      <w:r>
+        <w:t>(</w:t>
+      </w:r>
+      <w:proofErr w:type="gramEnd"/>
+      <w:r>
+        <w:t>)</w:t>
+      </w:r>
+    </w:p>
+    <w:p>
+      <w:pPr>
+        <w:pStyle w:val="ListParagraph"/>
+      </w:pPr>
+      <w:r>
+        <w:t xml:space="preserve">    </w:t>
+      </w:r>
+      <w:proofErr w:type="spellStart"/>
+      <w:r>
+        <w:t>avg_hr</w:t>
+      </w:r>
+      <w:proofErr w:type="spellEnd"/>
+      <w:r>
+        <w:t xml:space="preserve"> = </w:t>
+      </w:r>
+      <w:proofErr w:type="spellStart"/>
+      <w:proofErr w:type="gramStart"/>
+      <w:r>
+        <w:t>random.randint</w:t>
+      </w:r>
+      <w:proofErr w:type="spellEnd"/>
+      <w:proofErr w:type="gramEnd"/>
+      <w:r>
+        <w:t>(135, 172)</w:t>
+      </w:r>
+    </w:p>
+    <w:p>
+      <w:pPr>
+        <w:pStyle w:val="ListParagraph"/>
+      </w:pPr>
+      <w:r>
+        <w:t xml:space="preserve">    </w:t>
+      </w:r>
+      <w:proofErr w:type="spellStart"/>
+      <w:r>
+        <w:t>max_hr</w:t>
+      </w:r>
+      <w:proofErr w:type="spellEnd"/>
+      <w:r>
+        <w:t xml:space="preserve"> = </w:t>
+      </w:r>
+      <w:proofErr w:type="spellStart"/>
+      <w:proofErr w:type="gramStart"/>
+      <w:r>
+        <w:t>random.randint</w:t>
+      </w:r>
+      <w:proofErr w:type="spellEnd"/>
+      <w:proofErr w:type="gramEnd"/>
+      <w:r>
+        <w:t>(max(</w:t>
+      </w:r>
+      <w:proofErr w:type="spellStart"/>
+      <w:r>
+        <w:t>avg_hr</w:t>
+      </w:r>
+      <w:proofErr w:type="spellEnd"/>
+      <w:r>
+        <w:t>, 135), 180)</w:t>
+      </w:r>
+    </w:p>
+    <w:p>
+      <w:pPr>
+        <w:pStyle w:val="ListParagraph"/>
+      </w:pPr>
+      <w:r>
+        <w:t xml:space="preserve">    </w:t>
+      </w:r>
+      <w:proofErr w:type="spellStart"/>
+      <w:r>
+        <w:t>avg_mph</w:t>
+      </w:r>
+      <w:proofErr w:type="spellEnd"/>
+      <w:r>
+        <w:t xml:space="preserve"> = </w:t>
+      </w:r>
+      <w:proofErr w:type="spellStart"/>
+      <w:proofErr w:type="gramStart"/>
+      <w:r>
+        <w:t>random.randint</w:t>
+      </w:r>
+      <w:proofErr w:type="spellEnd"/>
+      <w:proofErr w:type="gramEnd"/>
+      <w:r>
+        <w:t>(10, 20)</w:t>
+      </w:r>
+    </w:p>
+    <w:p>
+      <w:pPr>
+        <w:pStyle w:val="ListParagraph"/>
+      </w:pPr>
+      <w:r>
+        <w:t xml:space="preserve">    </w:t>
+      </w:r>
+      <w:proofErr w:type="spellStart"/>
+      <w:r>
+        <w:t>max_mph</w:t>
+      </w:r>
+      <w:proofErr w:type="spellEnd"/>
+      <w:r>
+        <w:t xml:space="preserve"> = </w:t>
+      </w:r>
+      <w:proofErr w:type="spellStart"/>
+      <w:proofErr w:type="gramStart"/>
+      <w:r>
+        <w:t>random.randint</w:t>
+      </w:r>
+      <w:proofErr w:type="spellEnd"/>
+      <w:proofErr w:type="gramEnd"/>
+      <w:r>
+        <w:t>(</w:t>
+      </w:r>
+      <w:proofErr w:type="spellStart"/>
+      <w:r>
+        <w:t>avg_mph</w:t>
+      </w:r>
+      <w:proofErr w:type="spellEnd"/>
+      <w:r>
+        <w:t>, 50)</w:t>
+      </w:r>
+    </w:p>
+    <w:p>
+      <w:pPr>
+        <w:pStyle w:val="ListParagraph"/>
+      </w:pPr>
+      <w:r>
+        <w:t xml:space="preserve">    </w:t>
+      </w:r>
+      <w:proofErr w:type="spellStart"/>
+      <w:r>
+        <w:t>avg_oxygen</w:t>
+      </w:r>
+      <w:proofErr w:type="spellEnd"/>
+      <w:r>
+        <w:t xml:space="preserve"> = </w:t>
+      </w:r>
+      <w:proofErr w:type="spellStart"/>
+      <w:proofErr w:type="gramStart"/>
+      <w:r>
+        <w:t>random.choice</w:t>
+      </w:r>
+      <w:proofErr w:type="spellEnd"/>
+      <w:proofErr w:type="gramEnd"/>
+      <w:r>
+        <w:t>([</w:t>
+      </w:r>
+      <w:proofErr w:type="spellStart"/>
+      <w:r>
+        <w:t>random.randint</w:t>
+      </w:r>
+      <w:proofErr w:type="spellEnd"/>
+      <w:r>
+        <w:t>(94, 99)] + [90] * 5)  # more likely to be 94-99</w:t>
+      </w:r>
+    </w:p>
+    <w:p>
+      <w:pPr>
+        <w:pStyle w:val="ListParagraph"/>
+      </w:pPr>
+      <w:r>
+        <w:t xml:space="preserve">    </w:t>
+      </w:r>
+      <w:proofErr w:type="spellStart"/>
+      <w:r>
+        <w:t>elevation_gain</w:t>
+      </w:r>
+      <w:proofErr w:type="spellEnd"/>
+      <w:r>
+        <w:t xml:space="preserve"> = </w:t>
+      </w:r>
+      <w:proofErr w:type="spellStart"/>
+      <w:proofErr w:type="gramStart"/>
+      <w:r>
+        <w:t>random.randint</w:t>
+      </w:r>
+      <w:proofErr w:type="spellEnd"/>
+      <w:proofErr w:type="gramEnd"/>
+      <w:r>
+        <w:t>(0, 4000)</w:t>
+      </w:r>
+    </w:p>
+    <w:p>
+      <w:pPr>
+        <w:pStyle w:val="ListParagraph"/>
+      </w:pPr>
+      <w:r>
+        <w:t xml:space="preserve">    weight = </w:t>
+      </w:r>
+      <w:proofErr w:type="spellStart"/>
+      <w:proofErr w:type="gramStart"/>
+      <w:r>
+        <w:t>random.randint</w:t>
+      </w:r>
+      <w:proofErr w:type="spellEnd"/>
+      <w:proofErr w:type="gramEnd"/>
+      <w:r>
+        <w:t>(100, 250)  # Assuming a weight range</w:t>
+      </w:r>
+    </w:p>
+    <w:p>
+      <w:pPr>
+        <w:pStyle w:val="ListParagraph"/>
+      </w:pPr>
+      <w:r>
+        <w:t xml:space="preserve">    age = </w:t>
+      </w:r>
+      <w:proofErr w:type="spellStart"/>
+      <w:proofErr w:type="gramStart"/>
+      <w:r>
+        <w:t>random.randint</w:t>
+      </w:r>
+      <w:proofErr w:type="spellEnd"/>
+      <w:proofErr w:type="gramEnd"/>
+      <w:r>
+        <w:t>(16, 76)</w:t>
+      </w:r>
+    </w:p>
+    <w:p>
+      <w:pPr>
+        <w:pStyle w:val="ListParagraph"/>
+      </w:pPr>
+      <w:r>
+        <w:lastRenderedPageBreak/>
+        <w:t xml:space="preserve">    </w:t>
+      </w:r>
+    </w:p>
+    <w:p>
+      <w:pPr>
+        <w:pStyle w:val="ListParagraph"/>
+      </w:pPr>
+      <w:r>
+        <w:t xml:space="preserve">    </w:t>
+      </w:r>
+      <w:proofErr w:type="spellStart"/>
+      <w:r>
+        <w:t>end_hour</w:t>
+      </w:r>
+      <w:proofErr w:type="spellEnd"/>
+      <w:r>
+        <w:t xml:space="preserve"> = int(</w:t>
+      </w:r>
+      <w:proofErr w:type="spellStart"/>
+      <w:r>
+        <w:t>end_</w:t>
+      </w:r>
+      <w:proofErr w:type="gramStart"/>
+      <w:r>
+        <w:t>time.split</w:t>
+      </w:r>
+      <w:proofErr w:type="spellEnd"/>
+      <w:proofErr w:type="gramEnd"/>
+      <w:r>
+        <w:t>(':')[0])</w:t>
+      </w:r>
+    </w:p>
+    <w:p>
+      <w:pPr>
+        <w:pStyle w:val="ListParagraph"/>
+      </w:pPr>
+      <w:r>
+        <w:t xml:space="preserve">    </w:t>
+      </w:r>
+      <w:proofErr w:type="spellStart"/>
+      <w:r>
+        <w:t>start_hour</w:t>
+      </w:r>
+      <w:proofErr w:type="spellEnd"/>
+      <w:r>
+        <w:t xml:space="preserve"> = int(</w:t>
+      </w:r>
+      <w:proofErr w:type="spellStart"/>
+      <w:r>
+        <w:t>start_</w:t>
+      </w:r>
+      <w:proofErr w:type="gramStart"/>
+      <w:r>
+        <w:t>time.split</w:t>
+      </w:r>
+      <w:proofErr w:type="spellEnd"/>
+      <w:proofErr w:type="gramEnd"/>
+      <w:r>
+        <w:t>(':')[0])</w:t>
+      </w:r>
+    </w:p>
+    <w:p>
+      <w:pPr>
+        <w:pStyle w:val="ListParagraph"/>
+      </w:pPr>
+      <w:r>
+        <w:t xml:space="preserve">    </w:t>
+      </w:r>
+    </w:p>
+    <w:p>
+      <w:pPr>
+        <w:pStyle w:val="ListParagraph"/>
+      </w:pPr>
+      <w:r>
+        <w:t>    duration = (</w:t>
+      </w:r>
+      <w:proofErr w:type="spellStart"/>
+      <w:r>
+        <w:t>end_hour</w:t>
+      </w:r>
+      <w:proofErr w:type="spellEnd"/>
+      <w:r>
+        <w:t>*60 + int(</w:t>
+      </w:r>
+      <w:proofErr w:type="spellStart"/>
+      <w:r>
+        <w:t>end_</w:t>
+      </w:r>
+      <w:proofErr w:type="gramStart"/>
+      <w:r>
+        <w:t>time.split</w:t>
+      </w:r>
+      <w:proofErr w:type="spellEnd"/>
+      <w:proofErr w:type="gramEnd"/>
+      <w:r>
+        <w:t>(':')[1])) - (</w:t>
+      </w:r>
+      <w:proofErr w:type="spellStart"/>
+      <w:r>
+        <w:t>start_hour</w:t>
+      </w:r>
+      <w:proofErr w:type="spellEnd"/>
+      <w:r>
+        <w:t>*60 + int(</w:t>
+      </w:r>
+      <w:proofErr w:type="spellStart"/>
+      <w:r>
+        <w:t>start_time.split</w:t>
+      </w:r>
+      <w:proofErr w:type="spellEnd"/>
+      <w:r>
+        <w:t>(':')[1]))</w:t>
+      </w:r>
+    </w:p>
+    <w:p>
+      <w:pPr>
+        <w:pStyle w:val="ListParagraph"/>
+      </w:pPr>
+      <w:r>
+        <w:t xml:space="preserve">    </w:t>
+      </w:r>
+    </w:p>
+    <w:p>
+      <w:pPr>
+        <w:pStyle w:val="ListParagraph"/>
+      </w:pPr>
+      <w:r>
+        <w:t xml:space="preserve">    # Calculate </w:t>
+      </w:r>
+      <w:proofErr w:type="spellStart"/>
+      <w:r>
+        <w:t>KCal</w:t>
+      </w:r>
+      <w:proofErr w:type="spellEnd"/>
+      <w:r>
+        <w:t xml:space="preserve"> with a simplified model</w:t>
+      </w:r>
+    </w:p>
+    <w:p>
+      <w:pPr>
+        <w:pStyle w:val="ListParagraph"/>
+      </w:pPr>
+      <w:r>
+        <w:t xml:space="preserve">    kcal = </w:t>
+      </w:r>
+      <w:proofErr w:type="spellStart"/>
+      <w:r>
+        <w:t>calculate_</w:t>
+      </w:r>
+      <w:proofErr w:type="gramStart"/>
+      <w:r>
+        <w:t>kcal</w:t>
+      </w:r>
+      <w:proofErr w:type="spellEnd"/>
+      <w:r>
+        <w:t>(</w:t>
+      </w:r>
+      <w:proofErr w:type="spellStart"/>
+      <w:proofErr w:type="gramEnd"/>
+      <w:r>
+        <w:t>start_hour</w:t>
+      </w:r>
+      <w:proofErr w:type="spellEnd"/>
+      <w:r>
+        <w:t xml:space="preserve">, duration, </w:t>
+      </w:r>
+      <w:proofErr w:type="spellStart"/>
+      <w:r>
+        <w:t>avg_mph</w:t>
+      </w:r>
+      <w:proofErr w:type="spellEnd"/>
+      <w:r>
+        <w:t xml:space="preserve">, </w:t>
+      </w:r>
+      <w:proofErr w:type="spellStart"/>
+      <w:r>
+        <w:t>elevation_gain</w:t>
+      </w:r>
+      <w:proofErr w:type="spellEnd"/>
+      <w:r>
+        <w:t>, weight)</w:t>
+      </w:r>
+    </w:p>
+    <w:p>
+      <w:pPr>
+        <w:pStyle w:val="ListParagraph"/>
+      </w:pPr>
+      <w:r>
+        <w:t xml:space="preserve">    </w:t>
+      </w:r>
+    </w:p>
+    <w:p>
+      <w:pPr>
+        <w:pStyle w:val="ListParagraph"/>
+      </w:pPr>
+      <w:r>
+        <w:t>    return {</w:t>
+      </w:r>
+    </w:p>
+    <w:p>
+      <w:pPr>
+        <w:pStyle w:val="ListParagraph"/>
+      </w:pPr>
+      <w:r>
+        <w:t>        "</w:t>
+      </w:r>
+      <w:proofErr w:type="spellStart"/>
+      <w:r>
+        <w:t>CustomerID</w:t>
+      </w:r>
+      <w:proofErr w:type="spellEnd"/>
+      <w:r>
+        <w:t xml:space="preserve">": </w:t>
+      </w:r>
+      <w:proofErr w:type="spellStart"/>
+      <w:r>
+        <w:t>customer_id</w:t>
+      </w:r>
+      <w:proofErr w:type="spellEnd"/>
+      <w:r>
+        <w:t>,</w:t>
+      </w:r>
+    </w:p>
+    <w:p>
+      <w:pPr>
+        <w:pStyle w:val="ListParagraph"/>
+      </w:pPr>
+      <w:r>
+        <w:t>        "</w:t>
+      </w:r>
+      <w:proofErr w:type="spellStart"/>
+      <w:r>
+        <w:t>StartTime</w:t>
+      </w:r>
+      <w:proofErr w:type="spellEnd"/>
+      <w:r>
+        <w:t xml:space="preserve">": "022224 " + </w:t>
+      </w:r>
+      <w:proofErr w:type="spellStart"/>
+      <w:r>
+        <w:t>start_time</w:t>
+      </w:r>
+      <w:proofErr w:type="spellEnd"/>
+      <w:r>
+        <w:t>,</w:t>
+      </w:r>
+    </w:p>
+    <w:p>
+      <w:pPr>
+        <w:pStyle w:val="ListParagraph"/>
+      </w:pPr>
+      <w:r>
+        <w:t>        "</w:t>
+      </w:r>
+      <w:proofErr w:type="spellStart"/>
+      <w:r>
+        <w:t>EndTime</w:t>
+      </w:r>
+      <w:proofErr w:type="spellEnd"/>
+      <w:r>
+        <w:t xml:space="preserve">": "022224 " + </w:t>
+      </w:r>
+      <w:proofErr w:type="spellStart"/>
+      <w:r>
+        <w:t>end_time</w:t>
+      </w:r>
+      <w:proofErr w:type="spellEnd"/>
+      <w:r>
+        <w:t>,</w:t>
+      </w:r>
+    </w:p>
+    <w:p>
+      <w:pPr>
+        <w:pStyle w:val="ListParagraph"/>
+      </w:pPr>
+      <w:r>
+        <w:t>        "</w:t>
+      </w:r>
+      <w:proofErr w:type="spellStart"/>
+      <w:r>
+        <w:t>AvgHR</w:t>
+      </w:r>
+      <w:proofErr w:type="spellEnd"/>
+      <w:r>
+        <w:t xml:space="preserve">": </w:t>
+      </w:r>
+      <w:proofErr w:type="spellStart"/>
+      <w:r>
+        <w:t>avg_hr</w:t>
+      </w:r>
+      <w:proofErr w:type="spellEnd"/>
+      <w:r>
+        <w:t>,</w:t>
+      </w:r>
+    </w:p>
+    <w:p>
+      <w:pPr>
+        <w:pStyle w:val="ListParagraph"/>
+      </w:pPr>
+      <w:r>
+        <w:t>        "</w:t>
+      </w:r>
+      <w:proofErr w:type="spellStart"/>
+      <w:r>
+        <w:t>MaxHR</w:t>
+      </w:r>
+      <w:proofErr w:type="spellEnd"/>
+      <w:r>
+        <w:t xml:space="preserve">": </w:t>
+      </w:r>
+      <w:proofErr w:type="spellStart"/>
+      <w:r>
+        <w:t>max_hr</w:t>
+      </w:r>
+      <w:proofErr w:type="spellEnd"/>
+      <w:r>
+        <w:t>,</w:t>
+      </w:r>
+    </w:p>
+    <w:p>
+      <w:pPr>
+        <w:pStyle w:val="ListParagraph"/>
+      </w:pPr>
+      <w:r>
+        <w:t>        "</w:t>
+      </w:r>
+      <w:proofErr w:type="spellStart"/>
+      <w:r>
+        <w:t>AvgMPH</w:t>
+      </w:r>
+      <w:proofErr w:type="spellEnd"/>
+      <w:r>
+        <w:t xml:space="preserve">": </w:t>
+      </w:r>
+      <w:proofErr w:type="spellStart"/>
+      <w:r>
+        <w:t>avg_mph</w:t>
+      </w:r>
+      <w:proofErr w:type="spellEnd"/>
+      <w:r>
+        <w:t>,</w:t>
+      </w:r>
+    </w:p>
+    <w:p>
+      <w:pPr>
+        <w:pStyle w:val="ListParagraph"/>
+      </w:pPr>
+      <w:r>
+        <w:t>        "</w:t>
+      </w:r>
+      <w:proofErr w:type="spellStart"/>
+      <w:r>
+        <w:t>MaxMPH</w:t>
+      </w:r>
+      <w:proofErr w:type="spellEnd"/>
+      <w:r>
+        <w:t xml:space="preserve">": </w:t>
+      </w:r>
+      <w:proofErr w:type="spellStart"/>
+      <w:r>
+        <w:t>max_mph</w:t>
+      </w:r>
+      <w:proofErr w:type="spellEnd"/>
+      <w:r>
+        <w:t>,</w:t>
+      </w:r>
+    </w:p>
+    <w:p>
+      <w:pPr>
+        <w:pStyle w:val="ListParagraph"/>
+      </w:pPr>
+      <w:r>
+        <w:t>        "</w:t>
+      </w:r>
+      <w:proofErr w:type="spellStart"/>
+      <w:r>
+        <w:t>AvgOxygen</w:t>
+      </w:r>
+      <w:proofErr w:type="spellEnd"/>
+      <w:r>
+        <w:t xml:space="preserve">": </w:t>
+      </w:r>
+      <w:proofErr w:type="spellStart"/>
+      <w:r>
+        <w:t>avg_oxygen</w:t>
+      </w:r>
+      <w:proofErr w:type="spellEnd"/>
+      <w:r>
+        <w:t>,</w:t>
+      </w:r>
+    </w:p>
+    <w:p>
+      <w:pPr>
+        <w:pStyle w:val="ListParagraph"/>
+      </w:pPr>
+      <w:r>
+        <w:t>        "</w:t>
+      </w:r>
+      <w:proofErr w:type="spellStart"/>
+      <w:r>
+        <w:t>ElevationGain</w:t>
+      </w:r>
+      <w:proofErr w:type="spellEnd"/>
+      <w:r>
+        <w:t xml:space="preserve">": </w:t>
+      </w:r>
+      <w:proofErr w:type="spellStart"/>
+      <w:r>
+        <w:t>elevation_gain</w:t>
+      </w:r>
+      <w:proofErr w:type="spellEnd"/>
+      <w:r>
+        <w:t>,</w:t>
+      </w:r>
+    </w:p>
+    <w:p>
+      <w:pPr>
+        <w:pStyle w:val="ListParagraph"/>
+      </w:pPr>
+      <w:r>
+        <w:t>        "</w:t>
+      </w:r>
+      <w:proofErr w:type="spellStart"/>
+      <w:r>
+        <w:t>KCal</w:t>
+      </w:r>
+      <w:proofErr w:type="spellEnd"/>
+      <w:r>
+        <w:t>": kcal,</w:t>
+      </w:r>
+    </w:p>
+    <w:p>
+      <w:pPr>
+        <w:pStyle w:val="ListParagraph"/>
+      </w:pPr>
+      <w:r>
+        <w:t>        "Weight": weight,</w:t>
+      </w:r>
+    </w:p>
+    <w:p>
+      <w:pPr>
+        <w:pStyle w:val="ListParagraph"/>
+      </w:pPr>
+      <w:r>
+        <w:t>        "Age": age</w:t>
+      </w:r>
+    </w:p>
+    <w:p>
+      <w:pPr>
+        <w:pStyle w:val="ListParagraph"/>
+      </w:pPr>
+      <w:r>
+        <w:t>    }</w:t>
+      </w:r>
+    </w:p>
+    <w:p>
+      <w:pPr>
+        <w:pStyle w:val="ListParagraph"/>
+      </w:pPr>
+    </w:p>
+    <w:p>
+      <w:pPr>
+        <w:pStyle w:val="ListParagraph"/>
+      </w:pPr>
+      <w:r>
+        <w:t># Generate 1000 records</w:t>
+      </w:r>
+    </w:p>
+    <w:p>
+      <w:pPr>
+        <w:pStyle w:val="ListParagraph"/>
+      </w:pPr>
+      <w:r>
+        <w:t>data = [</w:t>
+      </w:r>
+      <w:proofErr w:type="spellStart"/>
+      <w:r>
+        <w:t>generate_</w:t>
+      </w:r>
+      <w:proofErr w:type="gramStart"/>
+      <w:r>
+        <w:t>record</w:t>
+      </w:r>
+      <w:proofErr w:type="spellEnd"/>
+      <w:r>
+        <w:t>(</w:t>
+      </w:r>
+      <w:proofErr w:type="gramEnd"/>
+      <w:r>
+        <w:t xml:space="preserve">100401 + </w:t>
+      </w:r>
+      <w:proofErr w:type="spellStart"/>
+      <w:r>
+        <w:t>i</w:t>
+      </w:r>
+      <w:proofErr w:type="spellEnd"/>
+      <w:r>
+        <w:t xml:space="preserve">) for </w:t>
+      </w:r>
+      <w:proofErr w:type="spellStart"/>
+      <w:r>
+        <w:t>i</w:t>
+      </w:r>
+      <w:proofErr w:type="spellEnd"/>
+      <w:r>
+        <w:t xml:space="preserve"> in range(1000)]</w:t>
+      </w:r>
+    </w:p>
+    <w:p>
+      <w:pPr>
+        <w:pStyle w:val="ListParagraph"/>
+      </w:pPr>
+    </w:p>
+    <w:p>
+      <w:pPr>
+        <w:pStyle w:val="ListParagraph"/>
+      </w:pPr>
+      <w:r>
+        <w:t># Ensure the output directory exists</w:t>
+      </w:r>
+    </w:p>
+    <w:p>
+      <w:pPr>
+        <w:pStyle w:val="ListParagraph"/>
+      </w:pPr>
+      <w:proofErr w:type="spellStart"/>
+      <w:r>
+        <w:t>output_dir</w:t>
+      </w:r>
+      <w:proofErr w:type="spellEnd"/>
+      <w:r>
+        <w:t xml:space="preserve"> = "output"</w:t>
+      </w:r>
+    </w:p>
+    <w:p>
+      <w:pPr>
+        <w:pStyle w:val="ListParagraph"/>
+      </w:pPr>
+      <w:proofErr w:type="spellStart"/>
+      <w:proofErr w:type="gramStart"/>
+      <w:r>
+        <w:t>os.makedirs</w:t>
+      </w:r>
+      <w:proofErr w:type="spellEnd"/>
+      <w:proofErr w:type="gramEnd"/>
+      <w:r>
+        <w:t>(</w:t>
+      </w:r>
+      <w:proofErr w:type="spellStart"/>
+      <w:r>
+        <w:t>output_dir</w:t>
+      </w:r>
+      <w:proofErr w:type="spellEnd"/>
+      <w:r>
+        <w:t xml:space="preserve">, </w:t>
+      </w:r>
+      <w:proofErr w:type="spellStart"/>
+      <w:r>
+        <w:t>exist_ok</w:t>
+      </w:r>
+      <w:proofErr w:type="spellEnd"/>
+      <w:r>
+        <w:t>=True)</w:t>
+      </w:r>
+    </w:p>
+    <w:p>
+      <w:pPr>
+        <w:pStyle w:val="ListParagraph"/>
+      </w:pPr>
+    </w:p>
+    <w:p>
+      <w:pPr>
+        <w:pStyle w:val="ListParagraph"/>
+      </w:pPr>
+      <w:r>
+        <w:t># Output as JSON string to a file</w:t>
+      </w:r>
+    </w:p>
+    <w:p>
+      <w:pPr>
+        <w:pStyle w:val="ListParagraph"/>
+      </w:pPr>
+      <w:proofErr w:type="spellStart"/>
+      <w:r>
+        <w:t>output_file_path</w:t>
+      </w:r>
+      <w:proofErr w:type="spellEnd"/>
+      <w:r>
+        <w:t xml:space="preserve"> = </w:t>
+      </w:r>
+      <w:proofErr w:type="spellStart"/>
+      <w:proofErr w:type="gramStart"/>
+      <w:r>
+        <w:t>os.path</w:t>
+      </w:r>
+      <w:proofErr w:type="gramEnd"/>
+      <w:r>
+        <w:t>.join</w:t>
+      </w:r>
+      <w:proofErr w:type="spellEnd"/>
+      <w:r>
+        <w:t>(</w:t>
+      </w:r>
+      <w:proofErr w:type="spellStart"/>
+      <w:r>
+        <w:t>output_dir</w:t>
+      </w:r>
+      <w:proofErr w:type="spellEnd"/>
+      <w:r>
+        <w:t>, "</w:t>
+      </w:r>
+      <w:proofErr w:type="spellStart"/>
+      <w:r>
+        <w:t>generated_data.json</w:t>
+      </w:r>
+      <w:proofErr w:type="spellEnd"/>
+      <w:r>
+        <w:t>")</w:t>
+      </w:r>
+    </w:p>
+    <w:p>
+      <w:pPr>
+        <w:pStyle w:val="ListParagraph"/>
+      </w:pPr>
+      <w:r>
+        <w:t xml:space="preserve">with </w:t>
+      </w:r>
+      <w:proofErr w:type="gramStart"/>
+      <w:r>
+        <w:t>open(</w:t>
+      </w:r>
+      <w:proofErr w:type="spellStart"/>
+      <w:proofErr w:type="gramEnd"/>
+      <w:r>
+        <w:t>output_file_path</w:t>
+      </w:r>
+      <w:proofErr w:type="spellEnd"/>
+      <w:r>
+        <w:t>, 'w') as f:</w:t>
+      </w:r>
+    </w:p>
+    <w:p>
+      <w:pPr>
+        <w:pStyle w:val="ListParagraph"/>
+      </w:pPr>
+      <w:r>
+        <w:t xml:space="preserve">    </w:t>
+      </w:r>
+      <w:proofErr w:type="spellStart"/>
+      <w:proofErr w:type="gramStart"/>
+      <w:r>
+        <w:t>json.dump</w:t>
+      </w:r>
+      <w:proofErr w:type="spellEnd"/>
+      <w:proofErr w:type="gramEnd"/>
+      <w:r>
+        <w:t>(data, f, indent=2)</w:t>
+      </w:r>
+    </w:p>
+    <w:p>
+      <w:pPr>
+        <w:pStyle w:val="ListParagraph"/>
+      </w:pPr>
+    </w:p>
+    <w:p>
+      <w:pPr>
+        <w:pStyle w:val="ListParagraph"/>
+      </w:pPr>
+      <w:proofErr w:type="gramStart"/>
+      <w:r>
+        <w:t>print(</w:t>
+      </w:r>
+      <w:proofErr w:type="spellStart"/>
+      <w:proofErr w:type="gramEnd"/>
+      <w:r>
+        <w:t>f"Data</w:t>
+      </w:r>
+      <w:proofErr w:type="spellEnd"/>
+      <w:r>
+        <w:t xml:space="preserve"> has been written to {</w:t>
+      </w:r>
+      <w:proofErr w:type="spellStart"/>
+      <w:r>
+        <w:t>output_file_path</w:t>
+      </w:r>
+      <w:proofErr w:type="spellEnd"/>
+      <w:r>
+        <w:t>}")</w:t>
+      </w:r>
+    </w:p>
+    <w:p>
+      <w:pPr>
+        <w:pStyle w:val="ListParagraph"/>
+      </w:pPr>
+    </w:p>
+    <w:p>
+      <w:pPr>
+        <w:pStyle w:val="ListParagraph"/>
+      </w:pPr>
     </w:p>
     <w:sectPr>
       <w:pgSz w:w="12240" w:h="15840"/>

</xml_diff>